<commit_message>
First Draft for Mange TIU Function and updated TIU types
</commit_message>
<xml_diff>
--- a/API/DesignDocument/APITypes.docx
+++ b/API/DesignDocument/APITypes.docx
@@ -86,7 +86,7 @@
           </mc:Choice>
           <mc:Fallback>
             <w:pict>
-              <v:line w14:anchorId="2F5093F5" id="Line 2" o:spid="_x0000_s1026" style="position:absolute;z-index:251658240;visibility:visible;mso-wrap-style:square;mso-width-percent:0;mso-height-percent:0;mso-wrap-distance-left:9pt;mso-wrap-distance-top:0;mso-wrap-distance-right:9pt;mso-wrap-distance-bottom:0;mso-position-horizontal:center;mso-position-horizontal-relative:text;mso-position-vertical:absolute;mso-position-vertical-relative:text;mso-width-percent:0;mso-height-percent:0;mso-width-relative:page;mso-height-relative:page" from="0,8.85pt" to="396.85pt,8.85pt" o:gfxdata="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"/>
+              <v:line w14:anchorId="77F624C7" id="Line 2" o:spid="_x0000_s1026" style="position:absolute;z-index:251658240;visibility:visible;mso-wrap-style:square;mso-width-percent:0;mso-height-percent:0;mso-wrap-distance-left:9pt;mso-wrap-distance-top:0;mso-wrap-distance-right:9pt;mso-wrap-distance-bottom:0;mso-position-horizontal:center;mso-position-horizontal-relative:text;mso-position-vertical:absolute;mso-position-vertical-relative:text;mso-width-percent:0;mso-height-percent:0;mso-width-relative:page;mso-height-relative:page" from="0,8.85pt" to="396.85pt,8.85pt" o:gfxdata="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"/>
             </w:pict>
           </mc:Fallback>
         </mc:AlternateContent>
@@ -463,7 +463,7 @@
           </mc:Choice>
           <mc:Fallback>
             <w:pict>
-              <v:line w14:anchorId="66771B87" id="Line 4" o:spid="_x0000_s1026" style="position:absolute;z-index:251660288;visibility:visible;mso-wrap-style:square;mso-width-percent:0;mso-height-percent:0;mso-wrap-distance-left:9pt;mso-wrap-distance-top:0;mso-wrap-distance-right:9pt;mso-wrap-distance-bottom:0;mso-position-horizontal:center;mso-position-horizontal-relative:text;mso-position-vertical:absolute;mso-position-vertical-relative:text;mso-width-percent:0;mso-height-percent:0;mso-width-relative:page;mso-height-relative:page" from="0,8.85pt" to="396.85pt,8.85pt" o:gfxdata="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"/>
+              <v:line w14:anchorId="043F4892" id="Line 4" o:spid="_x0000_s1026" style="position:absolute;z-index:251660288;visibility:visible;mso-wrap-style:square;mso-width-percent:0;mso-height-percent:0;mso-wrap-distance-left:9pt;mso-wrap-distance-top:0;mso-wrap-distance-right:9pt;mso-wrap-distance-bottom:0;mso-position-horizontal:center;mso-position-horizontal-relative:text;mso-position-vertical:absolute;mso-position-vertical-relative:text;mso-width-percent:0;mso-height-percent:0;mso-width-relative:page;mso-height-relative:page" from="0,8.85pt" to="396.85pt,8.85pt" o:gfxdata="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"/>
             </w:pict>
           </mc:Fallback>
         </mc:AlternateContent>
@@ -1140,6 +1140,68 @@
     </w:p>
     <w:p>
       <w:pPr>
+        <w:pStyle w:val="Verzeichnis3"/>
+        <w:widowControl/>
+        <w:tabs>
+          <w:tab w:val="right" w:leader="dot" w:pos="9062"/>
+        </w:tabs>
+        <w:rPr>
+          <w:noProof/>
+        </w:rPr>
+      </w:pPr>
+      <w:hyperlink w:anchor="_TOC10" w:history="1">
+        <w:r>
+          <w:rPr>
+            <w:noProof/>
+          </w:rPr>
+          <w:t>3.3.2.    Constants</w:t>
+        </w:r>
+        <w:r>
+          <w:rPr>
+            <w:noProof/>
+            <w:webHidden/>
+          </w:rPr>
+          <w:tab/>
+        </w:r>
+        <w:r>
+          <w:rPr>
+            <w:noProof/>
+            <w:webHidden/>
+          </w:rPr>
+          <w:fldChar w:fldCharType="begin"/>
+        </w:r>
+        <w:r>
+          <w:rPr>
+            <w:noProof/>
+            <w:webHidden/>
+          </w:rPr>
+          <w:instrText xml:space="preserve"> PAGEREF _TOC10 \h </w:instrText>
+        </w:r>
+        <w:r>
+          <w:rPr>
+            <w:noProof/>
+            <w:webHidden/>
+          </w:rPr>
+          <w:fldChar w:fldCharType="separate"/>
+        </w:r>
+        <w:r>
+          <w:rPr>
+            <w:noProof/>
+            <w:webHidden/>
+          </w:rPr>
+          <w:t>ToUpdate</w:t>
+        </w:r>
+        <w:r>
+          <w:rPr>
+            <w:noProof/>
+            <w:webHidden/>
+          </w:rPr>
+          <w:fldChar w:fldCharType="end"/>
+        </w:r>
+      </w:hyperlink>
+    </w:p>
+    <w:p>
+      <w:pPr>
         <w:pStyle w:val="Textkrper"/>
         <w:widowControl/>
       </w:pPr>
@@ -1335,6 +1397,68 @@
             <w:webHidden/>
           </w:rPr>
           <w:instrText xml:space="preserve"> PAGEREF _TocTable3 \h </w:instrText>
+        </w:r>
+        <w:r>
+          <w:rPr>
+            <w:noProof/>
+            <w:webHidden/>
+          </w:rPr>
+          <w:fldChar w:fldCharType="separate"/>
+        </w:r>
+        <w:r>
+          <w:rPr>
+            <w:noProof/>
+            <w:webHidden/>
+          </w:rPr>
+          <w:t>ToUpdate</w:t>
+        </w:r>
+        <w:r>
+          <w:rPr>
+            <w:noProof/>
+            <w:webHidden/>
+          </w:rPr>
+          <w:fldChar w:fldCharType="end"/>
+        </w:r>
+      </w:hyperlink>
+    </w:p>
+    <w:p>
+      <w:pPr>
+        <w:pStyle w:val="ListOfTables"/>
+        <w:widowControl/>
+        <w:tabs>
+          <w:tab w:val="right" w:leader="dot" w:pos="9062"/>
+        </w:tabs>
+        <w:rPr>
+          <w:noProof/>
+        </w:rPr>
+      </w:pPr>
+      <w:hyperlink w:anchor="_TocTable4" w:history="1">
+        <w:r>
+          <w:rPr>
+            <w:noProof/>
+          </w:rPr>
+          <w:t>Table 4: Public Constants of TIU_Types_Pkg</w:t>
+        </w:r>
+        <w:r>
+          <w:rPr>
+            <w:noProof/>
+            <w:webHidden/>
+          </w:rPr>
+          <w:tab/>
+        </w:r>
+        <w:r>
+          <w:rPr>
+            <w:noProof/>
+            <w:webHidden/>
+          </w:rPr>
+          <w:fldChar w:fldCharType="begin"/>
+        </w:r>
+        <w:r>
+          <w:rPr>
+            <w:noProof/>
+            <w:webHidden/>
+          </w:rPr>
+          <w:instrText xml:space="preserve"> PAGEREF _TocTable4 \h </w:instrText>
         </w:r>
         <w:r>
           <w:rPr>
@@ -1388,7 +1512,10 @@
         <w:widowControl/>
       </w:pPr>
       <w:r>
-        <w:t>This modul provides interface definitions for messages defined via the openETCS API.</w:t>
+        <w:t>This modul provide</w:t>
+      </w:r>
+      <w:r>
+        <w:t>s interface definitions for messages defined via the openETCS API.</w:t>
       </w:r>
       <w:r>
         <w:br/>
@@ -1403,14 +1530,14 @@
       </w:r>
       <w:r>
         <w:br/>
-        <w:t xml:space="preserve">- Copyright </w:t>
-      </w:r>
-      <w:r>
-        <w:t>DB Netz AG, 2015</w:t>
+        <w:t>- Copyright DB Netz AG, 2015</w:t>
       </w:r>
       <w:r>
         <w:br/>
-        <w:t>- Licensed under the EUPL V.1.1 ( http://joinup.ec.europa.eu/software/page/eupl/licence-eupl )</w:t>
+        <w:t>- Licensed under the EUPL V.1.1 ( http://joinup.ec.europa.eu/software/page/eupl/</w:t>
+      </w:r>
+      <w:r>
+        <w:t>licence-eupl )</w:t>
       </w:r>
       <w:r>
         <w:br/>
@@ -1433,10 +1560,10 @@
       </w:r>
       <w:r>
         <w:br/>
-        <w:t>It has not been dev</w:t>
-      </w:r>
-      <w:r>
-        <w:t xml:space="preserve">eloped for vital operation purposes and must not be used for applications which may cause harm to people, physical accidents or financial loss. </w:t>
+        <w:t>It has not been developed for vital operation purposes and must not be used for applications which may cause harm to</w:t>
+      </w:r>
+      <w:r>
+        <w:t xml:space="preserve"> people, physical accidents or financial loss. </w:t>
       </w:r>
       <w:r>
         <w:br/>
@@ -1551,7 +1678,13 @@
           <w:rPr>
             <w:rStyle w:val="Hyperlink"/>
           </w:rPr>
-          <w:t>TIU_Types_Pkg</w:t>
+          <w:t>TIU_Types_P</w:t>
+        </w:r>
+        <w:r>
+          <w:rPr>
+            <w:rStyle w:val="Hyperlink"/>
+          </w:rPr>
+          <w:t>kg</w:t>
         </w:r>
       </w:hyperlink>
     </w:p>
@@ -1595,10 +1728,7 @@
       <w:bookmarkEnd w:id="6"/>
       <w:bookmarkEnd w:id="7"/>
       <w:r>
-        <w:t>API_Msg_Pkg Pa</w:t>
-      </w:r>
-      <w:r>
-        <w:t>ckage</w:t>
+        <w:t>API_Msg_Pkg Package</w:t>
       </w:r>
     </w:p>
     <w:p>
@@ -1649,7 +1779,10 @@
         <w:fldChar w:fldCharType="end"/>
       </w:r>
       <w:r>
-        <w:t>: Public Types of API_Msg_Pkg</w:t>
+        <w:t>: Public Types of API_Ms</w:t>
+      </w:r>
+      <w:r>
+        <w:t>g_Pkg</w:t>
       </w:r>
     </w:p>
     <w:tbl>
@@ -1901,10 +2034,7 @@
               <w:widowControl/>
             </w:pPr>
             <w:r>
-              <w:t>{</w:t>
-            </w:r>
-            <w:r>
-              <w:t>present : bool, checkResult : bool, api_bad_balise_received : bool, api_header : BG_Types_Pkg::TelegramHeader_T, api_packets : API_Msg_Pkg::API_addInfo_T, centerOfBalisePosition : BG_Types_Pkg::centerOfBalisePosition_T}</w:t>
+              <w:t>{present : bool, checkResult : bool, api_bad_balise_received : bool, api_header : BG_Types_Pkg::TelegramHeader_T, api_packets : API_Msg_Pkg::API_addInfo_T, centerOfBalisePosition : BG_Types_Pkg::centerOfBalisePosition_T}</w:t>
             </w:r>
           </w:p>
         </w:tc>
@@ -1933,10 +2063,9 @@
             </w:r>
             <w:r>
               <w:br/>
-              <w:t xml:space="preserve">Telegram as received via </w:t>
-            </w:r>
-            <w:r>
-              <w:t>the API.</w:t>
+            </w:r>
+            <w:r>
+              <w:t>Telegram as received via the API.</w:t>
             </w:r>
             <w:r>
               <w:br/>
@@ -1972,14 +2101,14 @@
             </w:r>
             <w:r>
               <w:br/>
-              <w:t xml:space="preserve">  true: successfully decoded</w:t>
+              <w:t xml:space="preserve">  true</w:t>
+            </w:r>
+            <w:r>
+              <w:t>: successfully decoded</w:t>
             </w:r>
             <w:r>
               <w:br/>
-              <w:t xml:space="preserve">  </w:t>
-            </w:r>
-            <w:r>
-              <w:t>false: errors during decoding. Typically, this is the result of the check of the parameters of the telegram.</w:t>
+              <w:t xml:space="preserve">  false: errors during decoding. Typically, this is the result of the check of the parameters of the telegram.</w:t>
             </w:r>
             <w:r>
               <w:br/>
@@ -2007,10 +2136,7 @@
             </w:r>
             <w:r>
               <w:br/>
-              <w:t>Tel</w:t>
-            </w:r>
-            <w:r>
-              <w:t>egram_Header</w:t>
+              <w:t>Telegram_Header</w:t>
             </w:r>
             <w:r>
               <w:br/>
@@ -2280,7 +2406,10 @@
               <w:widowControl/>
             </w:pPr>
             <w:r>
-              <w:t>{valid : bool, info : TIU_Types_Pkg::Message_Train_Interface_to_EVC_T}</w:t>
+              <w:t>{valid : bool, info : TIU_Types_Pkg::</w:t>
+            </w:r>
+            <w:r>
+              <w:t>Message_Train_Interface_to_EVC_T}</w:t>
             </w:r>
           </w:p>
         </w:tc>
@@ -2636,10 +2765,7 @@
               <w:widowControl/>
             </w:pPr>
             <w:r>
-              <w:t>{m_s</w:t>
-            </w:r>
-            <w:r>
-              <w:t>ervicebrake_cm : TIU_Types_Pkg::M_brake_signal_command_T, m_emergencybrake_cm : TIU_Types_Pkg::M_brake_signal_command_T}</w:t>
+              <w:t>{m_servicebrake_cm : TIU_Types_Pkg::M_brake_signal_command_T, m_emergencybrake_cm : TIU_Types_Pkg::M_brake_signal_command_T}</w:t>
             </w:r>
           </w:p>
         </w:tc>
@@ -2711,10 +2837,10 @@
               <w:widowControl/>
             </w:pPr>
             <w:r>
-              <w:t>{m_regenerativebrake_cm : TIU_Types_Pkg::M_brake_inhibit_command_T, m_eddycurrentbrake_cm : TIU_Types_Pkg:</w:t>
-            </w:r>
-            <w:r>
-              <w:t>:M_eddy_current_brake_inhibition_T, m_magneticshoebrake_cm : TIU_Types_Pkg::M_brake_inhibit_command_T}</w:t>
+              <w:t>{</w:t>
+            </w:r>
+            <w:r>
+              <w:t>m_regenerativebrake_cm : TIU_Types_Pkg::M_brake_inhibit_command_T, m_eddycurrentbrake_cm : TIU_Types_Pkg::M_eddy_current_brake_inhibition_T, m_magneticshoebrake_cm : TIU_Types_Pkg::M_brake_inhibit_command_T}</w:t>
             </w:r>
           </w:p>
         </w:tc>
@@ -2765,7 +2891,7 @@
               <w:widowControl/>
             </w:pPr>
             <w:r>
-              <w:t>Brake_status_T</w:t>
+              <w:t>Brake_pressure_value_T</w:t>
             </w:r>
           </w:p>
         </w:tc>
@@ -2786,10 +2912,10 @@
               <w:widowControl/>
             </w:pPr>
             <w:r>
-              <w:t>{m_regenerativebrake_st : TIU_Types_Pkg::M_brake_status_T, m_eddycurrentbrake_st : TIU_Types_Pkg::M_brake_status_T, m_magneticshoebrake_</w:t>
-            </w:r>
-            <w:r>
-              <w:t>st : TIU_Types_Pkg::M_brake_status_T, m_electropneumaticbrake_st : TIU_Types_Pkg::M_brake_status_T, m_additionalbrake_st : TIU_Types_Pkg::M_brake_status_T}</w:t>
+              <w:t>{valid : bool, pressure</w:t>
+            </w:r>
+            <w:r>
+              <w:t xml:space="preserve"> : int}</w:t>
             </w:r>
           </w:p>
         </w:tc>
@@ -2809,6 +2935,31 @@
               <w:pStyle w:val="TableCell"/>
               <w:widowControl/>
             </w:pPr>
+            <w:r>
+              <w:rPr>
+                <w:b/>
+                <w:bCs/>
+              </w:rPr>
+              <w:t xml:space="preserve">Comments: </w:t>
+            </w:r>
+            <w:r>
+              <w:br/>
+              <w:t>Brake pressure</w:t>
+            </w:r>
+            <w:r>
+              <w:br/>
+            </w:r>
+            <w:r>
+              <w:rPr>
+                <w:b/>
+                <w:bCs/>
+              </w:rPr>
+              <w:t xml:space="preserve">pressure Comments: </w:t>
+            </w:r>
+            <w:r>
+              <w:br/>
+              <w:t>Unit is [mBar]</w:t>
+            </w:r>
           </w:p>
         </w:tc>
       </w:tr>
@@ -2840,7 +2991,7 @@
               <w:widowControl/>
             </w:pPr>
             <w:r>
-              <w:t>cabActiveStatus_T</w:t>
+              <w:t>Brake_status_T</w:t>
             </w:r>
           </w:p>
         </w:tc>
@@ -2861,7 +3012,10 @@
               <w:widowControl/>
             </w:pPr>
             <w:r>
-              <w:t>enum {cabNone_Active, cabA_Active, cabB_Active}</w:t>
+              <w:t>{valid : bool, m_regenerativebrake_st : TIU_Types_Pkg::M_brake_status_T, m_eddycurrentbrake_st : TIU_Types_Pkg::M_brake_status_T, m_magneticshoebrake_st : TIU_Types_Pkg::M</w:t>
+            </w:r>
+            <w:r>
+              <w:t>_brake_status_T, m_electropneumaticbrake_st : TIU_Types_Pkg::M_brake_status_T, m_additionalbrake_st : TIU_Types_Pkg::M_brake_status_T}</w:t>
             </w:r>
           </w:p>
         </w:tc>
@@ -2881,62 +3035,6 @@
               <w:pStyle w:val="TableCell"/>
               <w:widowControl/>
             </w:pPr>
-            <w:r>
-              <w:rPr>
-                <w:b/>
-                <w:bCs/>
-              </w:rPr>
-              <w:t xml:space="preserve">Comments: </w:t>
-            </w:r>
-            <w:r>
-              <w:br/>
-              <w:t>Indicates which cab i</w:t>
-            </w:r>
-            <w:r>
-              <w:t>s activated</w:t>
-            </w:r>
-            <w:r>
-              <w:br/>
-            </w:r>
-            <w:r>
-              <w:rPr>
-                <w:b/>
-                <w:bCs/>
-              </w:rPr>
-              <w:t xml:space="preserve">cabNone_Active Comments: </w:t>
-            </w:r>
-            <w:r>
-              <w:br/>
-              <w:t>No CAB selected</w:t>
-            </w:r>
-            <w:r>
-              <w:br/>
-            </w:r>
-            <w:r>
-              <w:rPr>
-                <w:b/>
-                <w:bCs/>
-              </w:rPr>
-              <w:t xml:space="preserve">cabA_Active Comments: </w:t>
-            </w:r>
-            <w:r>
-              <w:br/>
-              <w:t>CAB A is activated</w:t>
-            </w:r>
-            <w:r>
-              <w:br/>
-            </w:r>
-            <w:r>
-              <w:rPr>
-                <w:b/>
-                <w:bCs/>
-              </w:rPr>
-              <w:t xml:space="preserve">cabB_Active Comments: </w:t>
-            </w:r>
-            <w:r>
-              <w:br/>
-              <w:t>CAB B is activated</w:t>
-            </w:r>
           </w:p>
         </w:tc>
       </w:tr>
@@ -2968,7 +3066,7 @@
               <w:widowControl/>
             </w:pPr>
             <w:r>
-              <w:t>Change_of_allowed_current_consumption_T</w:t>
+              <w:t>cabActiveStatus_T</w:t>
             </w:r>
           </w:p>
         </w:tc>
@@ -2989,10 +3087,7 @@
               <w:widowControl/>
             </w:pPr>
             <w:r>
-              <w:t>{</w:t>
-            </w:r>
-            <w:r>
-              <w:t>d_test_current : TIU_Types_Pkg::D_test_current_T, m_current : TIU_Types_Pkg::M_current_T}</w:t>
+              <w:t>enum {cabNone_Active, cabA_Active, cabB_Active}</w:t>
             </w:r>
           </w:p>
         </w:tc>
@@ -3012,6 +3107,59 @@
               <w:pStyle w:val="TableCell"/>
               <w:widowControl/>
             </w:pPr>
+            <w:r>
+              <w:rPr>
+                <w:b/>
+                <w:bCs/>
+              </w:rPr>
+              <w:t xml:space="preserve">Comments: </w:t>
+            </w:r>
+            <w:r>
+              <w:br/>
+              <w:t>Indicates which cab is activated</w:t>
+            </w:r>
+            <w:r>
+              <w:br/>
+            </w:r>
+            <w:r>
+              <w:rPr>
+                <w:b/>
+                <w:bCs/>
+              </w:rPr>
+              <w:t xml:space="preserve">cabNone_Active Comments: </w:t>
+            </w:r>
+            <w:r>
+              <w:br/>
+              <w:t>No CAB selected</w:t>
+            </w:r>
+            <w:r>
+              <w:br/>
+            </w:r>
+            <w:r>
+              <w:rPr>
+                <w:b/>
+                <w:bCs/>
+              </w:rPr>
+              <w:t xml:space="preserve">cabA_Active Comments: </w:t>
+            </w:r>
+            <w:r>
+              <w:br/>
+              <w:t>CAB A is activated</w:t>
+            </w:r>
+            <w:r>
+              <w:br/>
+            </w:r>
+            <w:r>
+              <w:rPr>
+                <w:b/>
+                <w:bCs/>
+              </w:rPr>
+              <w:t xml:space="preserve">cabB_Active Comments: </w:t>
+            </w:r>
+            <w:r>
+              <w:br/>
+              <w:t>CAB B is activated</w:t>
+            </w:r>
           </w:p>
         </w:tc>
       </w:tr>
@@ -3043,7 +3191,8 @@
               <w:widowControl/>
             </w:pPr>
             <w:r>
-              <w:t>D_test_current_T</w:t>
+              <w:lastRenderedPageBreak/>
+              <w:t>Change_of_allowed_current_consumption_T</w:t>
             </w:r>
           </w:p>
         </w:tc>
@@ -3064,7 +3213,10 @@
               <w:widowControl/>
             </w:pPr>
             <w:r>
-              <w:t>TIU_Types_Pkg::D_test_distance_T</w:t>
+              <w:t>{d_test_current : TIU_Types_Pkg::D_test_current_T, m_current : TIU_Types_Pkg::M_current_T</w:t>
+            </w:r>
+            <w:r>
+              <w:t>}</w:t>
             </w:r>
           </w:p>
         </w:tc>
@@ -3115,8 +3267,7 @@
               <w:widowControl/>
             </w:pPr>
             <w:r>
-              <w:lastRenderedPageBreak/>
-              <w:t>D_test_distance_T</w:t>
+              <w:t>D_test_current_T</w:t>
             </w:r>
           </w:p>
         </w:tc>
@@ -3137,7 +3288,7 @@
               <w:widowControl/>
             </w:pPr>
             <w:r>
-              <w:t>{now : int, distance : int}</w:t>
+              <w:t>TIU_Types_Pkg::D_test_distance_T</w:t>
             </w:r>
           </w:p>
         </w:tc>
@@ -3188,7 +3339,7 @@
               <w:widowControl/>
             </w:pPr>
             <w:r>
-              <w:t>D_test_trackcond_T</w:t>
+              <w:t>D_test_distance_T</w:t>
             </w:r>
           </w:p>
         </w:tc>
@@ -3209,7 +3360,7 @@
               <w:widowControl/>
             </w:pPr>
             <w:r>
-              <w:t>TIU_Types_Pkg::D_test_distance_T</w:t>
+              <w:t>{now : int, distance : int}</w:t>
             </w:r>
           </w:p>
         </w:tc>
@@ -3260,10 +3411,7 @@
               <w:widowControl/>
             </w:pPr>
             <w:r>
-              <w:t>D_test_tra</w:t>
-            </w:r>
-            <w:r>
-              <w:t>ckinit_T</w:t>
+              <w:t>D_test_trackcond_T</w:t>
             </w:r>
           </w:p>
         </w:tc>
@@ -3335,7 +3483,7 @@
               <w:widowControl/>
             </w:pPr>
             <w:r>
-              <w:t>D_test_traction_T</w:t>
+              <w:t>D_test_trackinit_T</w:t>
             </w:r>
           </w:p>
         </w:tc>
@@ -3407,7 +3555,7 @@
               <w:widowControl/>
             </w:pPr>
             <w:r>
-              <w:t>L_test_trackcond_T</w:t>
+              <w:t>D_test_traction_T</w:t>
             </w:r>
           </w:p>
         </w:tc>
@@ -3479,7 +3627,7 @@
               <w:widowControl/>
             </w:pPr>
             <w:r>
-              <w:t>M_airtightness_command_T</w:t>
+              <w:t>L_test_trackcond_T</w:t>
             </w:r>
           </w:p>
         </w:tc>
@@ -3500,7 +3648,7 @@
               <w:widowControl/>
             </w:pPr>
             <w:r>
-              <w:t>enum {tunnel_condition_active, tunnel_condition_not_active}</w:t>
+              <w:t>TIU_Types_Pkg::D_test_distance_T</w:t>
             </w:r>
           </w:p>
         </w:tc>
@@ -3551,7 +3699,7 @@
               <w:widowControl/>
             </w:pPr>
             <w:r>
-              <w:t>M_brake_inhibit_command_T</w:t>
+              <w:t>M_airtightness_command_T</w:t>
             </w:r>
           </w:p>
         </w:tc>
@@ -3572,7 +3720,7 @@
               <w:widowControl/>
             </w:pPr>
             <w:r>
-              <w:t>enum {inhibit_brake, do_not_inhibit_brake}</w:t>
+              <w:t>enum {tunnel_condition_active, tunnel_condition_not_active}</w:t>
             </w:r>
           </w:p>
         </w:tc>
@@ -3623,7 +3771,7 @@
               <w:widowControl/>
             </w:pPr>
             <w:r>
-              <w:t>M_brake_signal_command_T</w:t>
+              <w:t>M_brake_inhibit_command_T</w:t>
             </w:r>
           </w:p>
         </w:tc>
@@ -3644,7 +3792,7 @@
               <w:widowControl/>
             </w:pPr>
             <w:r>
-              <w:t>enum {apply_brake, release_brake}</w:t>
+              <w:t>enum {inhibit_brake, do_not_inhibit_brake}</w:t>
             </w:r>
           </w:p>
         </w:tc>
@@ -3695,7 +3843,7 @@
               <w:widowControl/>
             </w:pPr>
             <w:r>
-              <w:t>M_brake_status_T</w:t>
+              <w:t>M_brake_signal_command_T</w:t>
             </w:r>
           </w:p>
         </w:tc>
@@ -3716,7 +3864,7 @@
               <w:widowControl/>
             </w:pPr>
             <w:r>
-              <w:t>enum {is_active, is_not_active}</w:t>
+              <w:t>enum {apply_brake, release_brake}</w:t>
             </w:r>
           </w:p>
         </w:tc>
@@ -3767,7 +3915,7 @@
               <w:widowControl/>
             </w:pPr>
             <w:r>
-              <w:t>M_cab_signal_status_T</w:t>
+              <w:t>M_brake_status_T</w:t>
             </w:r>
           </w:p>
         </w:tc>
@@ -3788,10 +3936,7 @@
               <w:widowControl/>
             </w:pPr>
             <w:r>
-              <w:t>enum {</w:t>
-            </w:r>
-            <w:r>
-              <w:t>both_desks_are_closed, desk_A_is_open, desk_B_is_open, both_desks_are_open}</w:t>
+              <w:t>enum {is_active, is_not_active}</w:t>
             </w:r>
           </w:p>
         </w:tc>
@@ -3842,7 +3987,7 @@
               <w:widowControl/>
             </w:pPr>
             <w:r>
-              <w:t>M_change_traction_system_T</w:t>
+              <w:t>M_cab_signal_status_T</w:t>
             </w:r>
           </w:p>
         </w:tc>
@@ -3863,7 +4008,7 @@
               <w:widowControl/>
             </w:pPr>
             <w:r>
-              <w:t>{d_test_traction : TIU_Types_Pkg::D_test_traction_T, m_voltage : TIU_Types_Pkg::M_voltage_T}</w:t>
+              <w:t>enum {both_desks_are_closed, desk_A_is_open, desk_B_is_open, both_desks_are_open}</w:t>
             </w:r>
           </w:p>
         </w:tc>
@@ -3914,7 +4059,7 @@
               <w:widowControl/>
             </w:pPr>
             <w:r>
-              <w:t>M_current_T</w:t>
+              <w:t>M_change_traction_system_T</w:t>
             </w:r>
           </w:p>
         </w:tc>
@@ -3935,7 +4080,10 @@
               <w:widowControl/>
             </w:pPr>
             <w:r>
-              <w:t>{no_restriction : bool, restriction : int}</w:t>
+              <w:t>{</w:t>
+            </w:r>
+            <w:r>
+              <w:t>d_test_traction : TIU_Types_Pkg::D_test_traction_T, m_voltage : TIU_Types_Pkg::M_voltage_T}</w:t>
             </w:r>
           </w:p>
         </w:tc>
@@ -3986,7 +4134,7 @@
               <w:widowControl/>
             </w:pPr>
             <w:r>
-              <w:t>M_directioncontroller_signal_status_T</w:t>
+              <w:t>M_current_T</w:t>
             </w:r>
           </w:p>
         </w:tc>
@@ -4007,7 +4155,7 @@
               <w:widowControl/>
             </w:pPr>
             <w:r>
-              <w:t>enum {direction_controller_in_neutral, direction_controller_in_forward, direction_controller_in_backward}</w:t>
+              <w:t>{no_restriction : bool, restriction : int}</w:t>
             </w:r>
           </w:p>
         </w:tc>
@@ -4058,7 +4206,7 @@
               <w:widowControl/>
             </w:pPr>
             <w:r>
-              <w:t>M_eddy_current_brake_inhibition_T</w:t>
+              <w:t>M_directioncontroller_signal_status_T</w:t>
             </w:r>
           </w:p>
         </w:tc>
@@ -4079,10 +4227,10 @@
               <w:widowControl/>
             </w:pPr>
             <w:r>
-              <w:t>enum {inhibit_for_service_brake, inhibit_for_emergency_brake, inhibit_for_b</w:t>
-            </w:r>
-            <w:r>
-              <w:t>oth_service_emergency_brake, do_not_inhibit_for_service_brake, do_not_inhibit_for_emergency_brake, do_not_inhibit_for_both_service_emergency_brake}</w:t>
+              <w:t>enum {direction_controller_in_neutral, direction_controller_in_forw</w:t>
+            </w:r>
+            <w:r>
+              <w:t>ard, direction_controller_in_backward}</w:t>
             </w:r>
           </w:p>
         </w:tc>
@@ -4133,7 +4281,7 @@
               <w:widowControl/>
             </w:pPr>
             <w:r>
-              <w:t>M_Isolation_status_T</w:t>
+              <w:t>M_eddy_current_brake_inhibition_T</w:t>
             </w:r>
           </w:p>
         </w:tc>
@@ -4154,7 +4302,10 @@
               <w:widowControl/>
             </w:pPr>
             <w:r>
-              <w:t>enum {on_board_equipment_is_isolated, on_board_equipement_is_not_isolated}</w:t>
+              <w:t>enum {inhibit_for_service_brake, inhibit_for_emergency_brake, inhibit_for_both_service_emergency_brake, do_not_inhibit_for_service_brake, do_not_inhibit_for_emergency_brake, do_not_</w:t>
+            </w:r>
+            <w:r>
+              <w:t>inhibit_for_both_service_emergency_brake}</w:t>
             </w:r>
           </w:p>
         </w:tc>
@@ -4205,10 +4356,7 @@
               <w:widowControl/>
             </w:pPr>
             <w:r>
-              <w:t>M_mainpo</w:t>
-            </w:r>
-            <w:r>
-              <w:t>werswitch_command_T</w:t>
+              <w:t>M_Isolation_status_T</w:t>
             </w:r>
           </w:p>
         </w:tc>
@@ -4229,7 +4377,7 @@
               <w:widowControl/>
             </w:pPr>
             <w:r>
-              <w:t>enum {open_main_power_swicth, close_main_power_switch}</w:t>
+              <w:t>enum {on_board_equipment_is_isolated, on_board_equipement_is_not_isolated}</w:t>
             </w:r>
           </w:p>
         </w:tc>
@@ -4280,7 +4428,7 @@
               <w:widowControl/>
             </w:pPr>
             <w:r>
-              <w:t>M_nonleading_signal_status_T</w:t>
+              <w:t>M_mainpowerswitch_command_T</w:t>
             </w:r>
           </w:p>
         </w:tc>
@@ -4301,7 +4449,7 @@
               <w:widowControl/>
             </w:pPr>
             <w:r>
-              <w:t>enum {M03_info_not_available, non_leading_permitted, non_leading_not_permitted}</w:t>
+              <w:t>enum {open_main_power_swicth, close_main_power_switch}</w:t>
             </w:r>
           </w:p>
         </w:tc>
@@ -4352,7 +4500,7 @@
               <w:widowControl/>
             </w:pPr>
             <w:r>
-              <w:t>M_pantograph_command_T</w:t>
+              <w:t>M_nonleading_signal_status_T</w:t>
             </w:r>
           </w:p>
         </w:tc>
@@ -4373,7 +4521,7 @@
               <w:widowControl/>
             </w:pPr>
             <w:r>
-              <w:t>enum {lower_pantograph, raise_pantograph}</w:t>
+              <w:t>enum {M03_info_not_available, non_leading_permitted, non_leading_not_permitted}</w:t>
             </w:r>
           </w:p>
         </w:tc>
@@ -4424,7 +4572,7 @@
               <w:widowControl/>
             </w:pPr>
             <w:r>
-              <w:t>M_passiveshunting_signal_status_T</w:t>
+              <w:t>M_pantograph_command_T</w:t>
             </w:r>
           </w:p>
         </w:tc>
@@ -4445,7 +4593,7 @@
               <w:widowControl/>
             </w:pPr>
             <w:r>
-              <w:t>enum {passive_shunting_permitted, passive_shunting_not_permitted}</w:t>
+              <w:t>enum {lower_pantograph, raise_pantograph}</w:t>
             </w:r>
           </w:p>
         </w:tc>
@@ -4496,7 +4644,7 @@
               <w:widowControl/>
             </w:pPr>
             <w:r>
-              <w:t>M_sleeping_signal_status_T</w:t>
+              <w:t>M_passiveshunting_signal_status_T</w:t>
             </w:r>
           </w:p>
         </w:tc>
@@ -4517,7 +4665,7 @@
               <w:widowControl/>
             </w:pPr>
             <w:r>
-              <w:t>enum {signal_active, signal_not_active}</w:t>
+              <w:t>enum {passive_shunting_permitted, passive_shunting_not_permitted}</w:t>
             </w:r>
           </w:p>
         </w:tc>
@@ -4568,8 +4716,7 @@
               <w:widowControl/>
             </w:pPr>
             <w:r>
-              <w:lastRenderedPageBreak/>
-              <w:t>M_trackcond_T</w:t>
+              <w:t>M_sleeping_signal_status_T</w:t>
             </w:r>
           </w:p>
         </w:tc>
@@ -4590,13 +4737,7 @@
               <w:widowControl/>
             </w:pPr>
             <w:r>
-              <w:t>enum {</w:t>
-            </w:r>
-            <w:r>
-              <w:t>non_stopping_area, tunnel_stopping_area, sound_horn, powerless_section_lower_pantograph, radio_hole, air_tightness, switch_off_regenerative_brake, switch_off_eddy_current_brake_for_service_brake, switch_off_magnetic_shoe_brake, powerless_section_switch_off</w:t>
-            </w:r>
-            <w:r>
-              <w:t>_main_power_switch, switch_off_eddy_current_brake_for_emergency_brake}</w:t>
+              <w:t>enum {signal_active, signal_not_active}</w:t>
             </w:r>
           </w:p>
         </w:tc>
@@ -4647,7 +4788,8 @@
               <w:widowControl/>
             </w:pPr>
             <w:r>
-              <w:t>M_traction_cutoff_command_T</w:t>
+              <w:lastRenderedPageBreak/>
+              <w:t>M_trackcond_T</w:t>
             </w:r>
           </w:p>
         </w:tc>
@@ -4668,7 +4810,10 @@
               <w:widowControl/>
             </w:pPr>
             <w:r>
-              <w:t>enum {apply_traction_cutoff, release_traction_cutoff}</w:t>
+              <w:t>enum {non_stopping_area, tunnel_stopping_area, sound_horn, powerless_section_lower_pantograph, radio_hole, air_tightness, switch_off_regenerative_brake, switch_off_eddy_curr</w:t>
+            </w:r>
+            <w:r>
+              <w:t>ent_brake_for_service_brake, switch_off_magnetic_shoe_brake, powerless_section_switch_off_main_power_switch, switch_off_eddy_current_brake_for_emergency_brake}</w:t>
             </w:r>
           </w:p>
         </w:tc>
@@ -4719,7 +4864,7 @@
               <w:widowControl/>
             </w:pPr>
             <w:r>
-              <w:t>M_traction_signal_status_T</w:t>
+              <w:t>M_traction_cutoff_command_T</w:t>
             </w:r>
           </w:p>
         </w:tc>
@@ -4740,7 +4885,7 @@
               <w:widowControl/>
             </w:pPr>
             <w:r>
-              <w:t>enum {traction_on, traction_off}</w:t>
+              <w:t>enum {apply_traction_cutoff, release_traction_cutoff}</w:t>
             </w:r>
           </w:p>
         </w:tc>
@@ -4791,7 +4936,10 @@
               <w:widowControl/>
             </w:pPr>
             <w:r>
-              <w:t>M_train_data_entry_type_T</w:t>
+              <w:t>M_traction</w:t>
+            </w:r>
+            <w:r>
+              <w:t>_signal_status_T</w:t>
             </w:r>
           </w:p>
         </w:tc>
@@ -4812,10 +4960,7 @@
               <w:widowControl/>
             </w:pPr>
             <w:r>
-              <w:t>enum {fixed</w:t>
-            </w:r>
-            <w:r>
-              <w:t>_entry_type, flexible_entry_type, switchable_entry_type}</w:t>
+              <w:t>enum {traction_on, traction_off}</w:t>
             </w:r>
           </w:p>
         </w:tc>
@@ -4866,7 +5011,7 @@
               <w:widowControl/>
             </w:pPr>
             <w:r>
-              <w:t>M_train_data_info_T</w:t>
+              <w:t>M_train_data_entry_type_T</w:t>
             </w:r>
           </w:p>
         </w:tc>
@@ -4887,7 +5032,7 @@
               <w:widowControl/>
             </w:pPr>
             <w:r>
-              <w:t>int</w:t>
+              <w:t>enum {fixed_entry_type, flexible_entry_type, switchable_entry_type, no_entry_type}</w:t>
             </w:r>
           </w:p>
         </w:tc>
@@ -4907,6 +5052,31 @@
               <w:pStyle w:val="TableCell"/>
               <w:widowControl/>
             </w:pPr>
+            <w:r>
+              <w:rPr>
+                <w:b/>
+                <w:bCs/>
+              </w:rPr>
+              <w:t xml:space="preserve">Comments: </w:t>
+            </w:r>
+            <w:r>
+              <w:br/>
+              <w:t>Who needs it?</w:t>
+            </w:r>
+            <w:r>
+              <w:br/>
+            </w:r>
+            <w:r>
+              <w:rPr>
+                <w:b/>
+                <w:bCs/>
+              </w:rPr>
+              <w:t xml:space="preserve">no_entry_type Comments: </w:t>
+            </w:r>
+            <w:r>
+              <w:br/>
+              <w:t>Information is undefined</w:t>
+            </w:r>
           </w:p>
         </w:tc>
       </w:tr>
@@ -5031,10 +5201,7 @@
               <w:widowControl/>
             </w:pPr>
             <w:r>
-              <w:t>{</w:t>
-            </w:r>
-            <w:r>
-              <w:t>voltage_type : TIU_Types_Pkg::M_voltage_types_T, NID_ctraction : TIU_Types_Pkg::NID_ctraction_T}</w:t>
+              <w:t>{voltage_type : TIU_Types_Pkg::M_voltage_types_T, NID_ctraction : TIU_Types_Pkg::NID_ctraction_T}</w:t>
             </w:r>
           </w:p>
         </w:tc>
@@ -5106,7 +5273,10 @@
               <w:widowControl/>
             </w:pPr>
             <w:r>
-              <w:t>enum {line_not_fitted_with_any_traction_system, ac_25kV_50Hz, ac_15kV_16_7Hz, dc_3kV, dc_1_5kV, dc_600_750kV}</w:t>
+              <w:t>enum {line_not_fitted_with_any_traction_syste</w:t>
+            </w:r>
+            <w:r>
+              <w:t>m, ac_25kV_50Hz, ac_15kV_16_7Hz, dc_3kV, dc_1_5kV, dc_600_750kV}</w:t>
             </w:r>
           </w:p>
         </w:tc>
@@ -5178,10 +5348,13 @@
               <w:widowControl/>
             </w:pPr>
             <w:r>
-              <w:t>{isolation_status : TIU_Types_Pkg::M_Isolation_status_T, brake_command : TIU_Types_Pkg::Brake_command_T, brake_inhibition : TIU_Types_Pkg::Brake_inhibition_command_T, type_I_train_commands : TIU_Types_Pkg::Type_I_train_comm</w:t>
-            </w:r>
-            <w:r>
-              <w:t>ands_T, change_traction_system : TIU_Types_Pkg::M_change_traction_system_T, passenger_door_control_info : TIU_Types_Pkg::Passenger_door_control_info_T, change_of_allowed_current_consumption : TIU_Types_Pkg::Change_of_allowed_current_consumption_T}</w:t>
+              <w:t>{isolation_status : TIU_Types_Pkg::M_Isolation_status_T, brake_command : TIU_Types_Pkg::Brake_command_T, brake_inhibition : TIU_Types_Pkg::Brake_inhibition</w:t>
+            </w:r>
+            <w:r>
+              <w:t>_command_T, type_I_train_commands : TIU_Types_Pkg::Type_I_train_commands_T, change_traction_system : TIU_Types_Pkg::M_change_traction_system_T, passenger_door_control_info : TIU_Types_Pkg::Passenger_door_control_info_T, change_of_allowed_current_consumptio</w:t>
+            </w:r>
+            <w:r>
+              <w:t>n : TIU_Types_Pkg::Change_of_allowed_current_consumption_T}</w:t>
             </w:r>
           </w:p>
         </w:tc>
@@ -5233,10 +5406,7 @@
             </w:pPr>
             <w:r>
               <w:lastRenderedPageBreak/>
-              <w:t>Messag</w:t>
-            </w:r>
-            <w:r>
-              <w:t>e_Train_Interface_to_EVC_T</w:t>
+              <w:t>Message_Train_Interface_to_EVC_T</w:t>
             </w:r>
           </w:p>
         </w:tc>
@@ -5257,10 +5427,10 @@
               <w:widowControl/>
             </w:pPr>
             <w:r>
-              <w:t>{train_status : TIU_Types_Pkg::Mode_control_and_train_status_T, brake_status : TIU_Types_Pkg::Brake_status_T, brake_pressure : TIU_Types_Pkg::P01_brake_pressure_value_T, train_data_entry_type : TIU_Types_Pkg::M_train_data_entry_t</w:t>
-            </w:r>
-            <w:r>
-              <w:t>ype_T, train_data_info : TIU_Types_Pkg::M_train_data_info_T, type_I_train_and_brake_inhibition : TIU_Types_Pkg::Type_I_train_and_brake_inhibition_with_distance_commands_T}</w:t>
+              <w:t>{train_status : TIU_Types_Pkg::Mode_control_and_train_status_T, brake_status : TIU_Types_Pkg::Brake_status_T, brake_pressure : TIU_Types_Pkg::Brake_pressure_valu</w:t>
+            </w:r>
+            <w:r>
+              <w:t>e_T, train_data_entry_type : TIU_Types_Pkg::M_train_data_entry_type_T, train_data_info : TIU_Types_Pkg::train_data_info_T, type_I_train_and_brake_inhibition : TIU_Types_Pkg::Type_I_train_and_brake_inhibition_with_distance_commands_T}</w:t>
             </w:r>
           </w:p>
         </w:tc>
@@ -5280,6 +5450,97 @@
               <w:pStyle w:val="TableCell"/>
               <w:widowControl/>
             </w:pPr>
+            <w:r>
+              <w:rPr>
+                <w:b/>
+                <w:bCs/>
+              </w:rPr>
+              <w:t xml:space="preserve">Comments: </w:t>
+            </w:r>
+            <w:r>
+              <w:br/>
+              <w:t xml:space="preserve">Definition </w:t>
+            </w:r>
+            <w:r>
+              <w:t>of packages received from the TIU. Each of the components in this structure reflects atomic information. This information might be valid or not valid.</w:t>
+            </w:r>
+            <w:r>
+              <w:br/>
+            </w:r>
+            <w:r>
+              <w:rPr>
+                <w:b/>
+                <w:bCs/>
+              </w:rPr>
+              <w:t xml:space="preserve">train_status Comments: </w:t>
+            </w:r>
+            <w:r>
+              <w:br/>
+              <w:t>Status of the train</w:t>
+            </w:r>
+            <w:r>
+              <w:br/>
+            </w:r>
+            <w:r>
+              <w:rPr>
+                <w:b/>
+                <w:bCs/>
+              </w:rPr>
+              <w:t xml:space="preserve">brake_status Comments: </w:t>
+            </w:r>
+            <w:r>
+              <w:br/>
+              <w:t>Status of the bakes</w:t>
+            </w:r>
+            <w:r>
+              <w:br/>
+            </w:r>
+            <w:r>
+              <w:rPr>
+                <w:b/>
+                <w:bCs/>
+              </w:rPr>
+              <w:t>brake_pressure Co</w:t>
+            </w:r>
+            <w:r>
+              <w:rPr>
+                <w:b/>
+                <w:bCs/>
+              </w:rPr>
+              <w:t xml:space="preserve">mments: </w:t>
+            </w:r>
+            <w:r>
+              <w:br/>
+              <w:t>Current brake pressure</w:t>
+            </w:r>
+            <w:r>
+              <w:br/>
+            </w:r>
+            <w:r>
+              <w:rPr>
+                <w:b/>
+                <w:bCs/>
+              </w:rPr>
+              <w:t xml:space="preserve">train_data_entry_type Comments: </w:t>
+            </w:r>
+            <w:r>
+              <w:br/>
+              <w:t>??Usecase??</w:t>
+            </w:r>
+            <w:r>
+              <w:br/>
+            </w:r>
+            <w:r>
+              <w:rPr>
+                <w:b/>
+                <w:bCs/>
+              </w:rPr>
+              <w:t xml:space="preserve">train_data_info Comments: </w:t>
+            </w:r>
+            <w:r>
+              <w:br/>
+              <w:t>!!Incomplete Definition!! What is the purpose of this information?</w:t>
+            </w:r>
           </w:p>
         </w:tc>
       </w:tr>
@@ -5332,13 +5593,13 @@
               <w:widowControl/>
             </w:pPr>
             <w:r>
-              <w:t>{m_sleeping_st : TIU_Types_Pkg::M_sleeping_signal_</w:t>
-            </w:r>
-            <w:r>
-              <w:t>status_T, m_passiveshunting_st : TIU_Types_Pkg::M_passiveshunting_signal_status_T, m_nonleading_st : TIU_Types_Pkg::M_nonleading_signal_status_T, m_cab_st : TIU_Types_Pkg::M_cab_signal_status_T, m_directioncontroller_st : TIU_Types_Pkg::M_directioncontroll</w:t>
-            </w:r>
-            <w:r>
-              <w:t>er_signal_status_T, m_trainintegrity_st : TIU_Types_Pkg::M_trainintegrity_signal_status_T, m_traction_st : TIU_Types_Pkg::M_traction_signal_status_T}</w:t>
+              <w:t>{valid : bool, m_sleeping_st : TIU_Types_Pkg::M_slee</w:t>
+            </w:r>
+            <w:r>
+              <w:t>ping_signal_status_T, m_passiveshunting_st : TIU_Types_Pkg::M_passiveshunting_signal_status_T, m_nonleading_st : TIU_Types_Pkg::M_nonleading_signal_status_T, m_cab_st : TIU_Types_Pkg::M_cab_signal_status_T, m_directioncontroller_st : TIU_Types_Pkg::M_direc</w:t>
+            </w:r>
+            <w:r>
+              <w:t>tioncontroller_signal_status_T, m_trainintegrity_st : TIU_Types_Pkg::M_trainintegrity_signal_status_T, m_traction_st : TIU_Types_Pkg::M_traction_signal_status_T}</w:t>
             </w:r>
           </w:p>
         </w:tc>
@@ -5358,6 +5619,17 @@
               <w:pStyle w:val="TableCell"/>
               <w:widowControl/>
             </w:pPr>
+            <w:r>
+              <w:rPr>
+                <w:b/>
+                <w:bCs/>
+              </w:rPr>
+              <w:t xml:space="preserve">Comments: </w:t>
+            </w:r>
+            <w:r>
+              <w:br/>
+              <w:t>Assumption: if valid all enumerations in this definition are valid.</w:t>
+            </w:r>
           </w:p>
         </w:tc>
       </w:tr>
@@ -5389,7 +5661,10 @@
               <w:widowControl/>
             </w:pPr>
             <w:r>
-              <w:t>NID_ctraction_T</w:t>
+              <w:t>NID_ctraction_</w:t>
+            </w:r>
+            <w:r>
+              <w:t>T</w:t>
             </w:r>
           </w:p>
         </w:tc>
@@ -5482,10 +5757,7 @@
               <w:widowControl/>
             </w:pPr>
             <w:r>
-              <w:t>{</w:t>
-            </w:r>
-            <w:r>
-              <w:t>d_test_trackcond : TIU_Types_Pkg::D_test_trackcond_T, l_test_trackcond : TIU_Types_Pkg::L_test_trackcond_T, m_trackcond : TIU_Types_Pkg::M_trackcond_T}</w:t>
+              <w:t>{d_test_trackcond : TIU_Types_Pkg::D_test_trackcond_T, l_test_trackcond : TIU_Types_Pkg::L_test_trackcond_T, m_trackcond : TIU_Types_Pkg::M_trackcond_T}</w:t>
             </w:r>
           </w:p>
         </w:tc>
@@ -5536,7 +5808,7 @@
               <w:widowControl/>
             </w:pPr>
             <w:r>
-              <w:t>P01_brake_pressure_value_T</w:t>
+              <w:t>Passenger_door_control_info_T</w:t>
             </w:r>
           </w:p>
         </w:tc>
@@ -5557,7 +5829,7 @@
               <w:widowControl/>
             </w:pPr>
             <w:r>
-              <w:t>{valid : bool, pressure : int}</w:t>
+              <w:t>int</w:t>
             </w:r>
           </w:p>
         </w:tc>
@@ -5608,7 +5880,10 @@
               <w:widowControl/>
             </w:pPr>
             <w:r>
-              <w:t>Passenger_door_control_info_T</w:t>
+              <w:t>S_n</w:t>
+            </w:r>
+            <w:r>
+              <w:t>othing_to_resume_profile_follow_T</w:t>
             </w:r>
           </w:p>
         </w:tc>
@@ -5629,7 +5904,7 @@
               <w:widowControl/>
             </w:pPr>
             <w:r>
-              <w:t>int</w:t>
+              <w:t>{nIter : int, value : TIU_Types_Pkg::A_nothing_to_resume_profile_follow_T}</w:t>
             </w:r>
           </w:p>
         </w:tc>
@@ -5680,10 +5955,7 @@
               <w:widowControl/>
             </w:pPr>
             <w:r>
-              <w:t>S_noth</w:t>
-            </w:r>
-            <w:r>
-              <w:t>ing_to_resume_profile_follow_T</w:t>
+              <w:t>train_data_info_T</w:t>
             </w:r>
           </w:p>
         </w:tc>
@@ -5704,7 +5976,7 @@
               <w:widowControl/>
             </w:pPr>
             <w:r>
-              <w:t>{nIter : int, value : TIU_Types_Pkg::A_nothing_to_resume_profile_follow_T}</w:t>
+              <w:t>{valid : bool, train_data : int}</w:t>
             </w:r>
           </w:p>
         </w:tc>
@@ -5724,6 +5996,31 @@
               <w:pStyle w:val="TableCell"/>
               <w:widowControl/>
             </w:pPr>
+            <w:r>
+              <w:rPr>
+                <w:b/>
+                <w:bCs/>
+              </w:rPr>
+              <w:t xml:space="preserve">Comments: </w:t>
+            </w:r>
+            <w:r>
+              <w:br/>
+              <w:t>Definition Missing</w:t>
+            </w:r>
+            <w:r>
+              <w:br/>
+            </w:r>
+            <w:r>
+              <w:rPr>
+                <w:b/>
+                <w:bCs/>
+              </w:rPr>
+              <w:t xml:space="preserve">train_data Comments: </w:t>
+            </w:r>
+            <w:r>
+              <w:br/>
+              <w:t>not yet defined“”</w:t>
+            </w:r>
           </w:p>
         </w:tc>
       </w:tr>
@@ -5755,6 +6052,7 @@
               <w:widowControl/>
             </w:pPr>
             <w:r>
+              <w:lastRenderedPageBreak/>
               <w:t>trainData_T</w:t>
             </w:r>
           </w:p>
@@ -5776,7 +6074,10 @@
               <w:widowControl/>
             </w:pPr>
             <w:r>
-              <w:t>{validData : bool, RecExit : bool, cabActiveStatus : TIU_Types_Pkg::cabActiveStatus_T}</w:t>
+              <w:t xml:space="preserve">{validData </w:t>
+            </w:r>
+            <w:r>
+              <w:t>: bool, RecExit : bool, cabActiveStatus : TIU_Types_Pkg::cabActiveStatus_T}</w:t>
             </w:r>
           </w:p>
         </w:tc>
@@ -5837,6 +6138,8 @@
             </w:r>
             <w:r>
               <w:br/>
+            </w:r>
+            <w:r>
               <w:t xml:space="preserve">only if following the reception of the information </w:t>
             </w:r>
             <w:r>
@@ -5853,10 +6156,7 @@
             </w:r>
             <w:r>
               <w:br/>
-              <w:t>more recent time stamp; for leve</w:t>
-            </w:r>
-            <w:r>
-              <w:t>l 1: rejected</w:t>
+              <w:t>more recent time stamp; for level 1: rejected</w:t>
             </w:r>
             <w:r>
               <w:br/>
@@ -5903,8 +6203,10 @@
               <w:widowControl/>
             </w:pPr>
             <w:r>
-              <w:lastRenderedPageBreak/>
-              <w:t>Type_I_train_and_brake_inhibition_with_distance_commands_T</w:t>
+              <w:t>Type_I_train_and_brake_inhibition_with_distance_commands</w:t>
+            </w:r>
+            <w:r>
+              <w:t>_T</w:t>
             </w:r>
           </w:p>
         </w:tc>
@@ -5925,10 +6227,7 @@
               <w:widowControl/>
             </w:pPr>
             <w:r>
-              <w:t>{nothing_to_resume_profile_follow : TIU_Types_Pkg::nothing_to_resume_profile_follow_T, empty_profile_initial_state_to_be_r</w:t>
-            </w:r>
-            <w:r>
-              <w:t>esumed : TIU_Types_Pkg::D_test_trackinit_T}</w:t>
+              <w:t>{valid : bool, nothing_to_resume_profile_follow : TIU_Types_Pkg::nothing_to_resume_profile_follow_T, empty_profile_initial_state_to_be_resumed : TIU_Types_Pkg::D_test_trackinit_T}</w:t>
             </w:r>
           </w:p>
         </w:tc>
@@ -5948,6 +6247,52 @@
               <w:pStyle w:val="TableCell"/>
               <w:widowControl/>
             </w:pPr>
+            <w:r>
+              <w:rPr>
+                <w:b/>
+                <w:bCs/>
+              </w:rPr>
+              <w:t xml:space="preserve">valid Comments: </w:t>
+            </w:r>
+            <w:r>
+              <w:br/>
+              <w:t>Valid Indicator for this information</w:t>
+            </w:r>
+            <w:r>
+              <w:br/>
+            </w:r>
+            <w:r>
+              <w:rPr>
+                <w:b/>
+                <w:bCs/>
+              </w:rPr>
+              <w:t>nothing_to_resume_p</w:t>
+            </w:r>
+            <w:r>
+              <w:rPr>
+                <w:b/>
+                <w:bCs/>
+              </w:rPr>
+              <w:t xml:space="preserve">rofile_follow Comments: </w:t>
+            </w:r>
+            <w:r>
+              <w:br/>
+              <w:t>??Usecase??</w:t>
+            </w:r>
+            <w:r>
+              <w:br/>
+            </w:r>
+            <w:r>
+              <w:rPr>
+                <w:b/>
+                <w:bCs/>
+              </w:rPr>
+              <w:t xml:space="preserve">empty_profile_initial_state_to_be_resumed Comments: </w:t>
+            </w:r>
+            <w:r>
+              <w:br/>
+              <w:t>??Usecase??</w:t>
+            </w:r>
           </w:p>
         </w:tc>
       </w:tr>
@@ -6000,16 +6345,312 @@
               <w:widowControl/>
             </w:pPr>
             <w:r>
-              <w:t xml:space="preserve">{m_pantograph_cm : TIU_Types_Pkg::M_pantograph_command_T, m_airtightness_cm : TIU_Types_Pkg::M_airtightness_command_T, m_mainpowerswitch_cm : TIU_Types_Pkg::M_mainpowerswitch_command_T, </w:t>
-            </w:r>
-            <w:r>
-              <w:t>m_traction_cutoff_cm : TIU_Types_Pkg::M_traction_cutoff_command_T}</w:t>
+              <w:t>{m_pantograph_cm : TIU_Types_Pkg::M_pantograph_command_T, m_airtightness_cm : TIU_Types_Pkg::M_airtightness_command_T, m_mainpowe</w:t>
+            </w:r>
+            <w:r>
+              <w:t>rswitch_cm : TIU_Types_Pkg::M_mainpowerswitch_command_T, m_traction_cutoff_cm : TIU_Types_Pkg::M_traction_cutoff_command_T}</w:t>
             </w:r>
           </w:p>
         </w:tc>
         <w:tc>
           <w:tcPr>
             <w:tcW w:w="3175" w:type="dxa"/>
+            <w:tcMar>
+              <w:top w:w="20" w:type="dxa"/>
+              <w:left w:w="20" w:type="dxa"/>
+              <w:bottom w:w="20" w:type="dxa"/>
+              <w:right w:w="20" w:type="nil"/>
+            </w:tcMar>
+            <w:vAlign w:val="center"/>
+          </w:tcPr>
+          <w:p>
+            <w:pPr>
+              <w:pStyle w:val="TableCell"/>
+              <w:widowControl/>
+            </w:pPr>
+          </w:p>
+        </w:tc>
+      </w:tr>
+    </w:tbl>
+    <w:p>
+      <w:pPr>
+        <w:pStyle w:val="Textkrper"/>
+        <w:widowControl/>
+        <w:spacing w:after="240"/>
+        <w:rPr>
+          <w:sz w:val="2"/>
+          <w:szCs w:val="2"/>
+        </w:rPr>
+      </w:pPr>
+    </w:p>
+    <w:p>
+      <w:pPr>
+        <w:pStyle w:val="berschrift3"/>
+        <w:widowControl/>
+        <w:numPr>
+          <w:ilvl w:val="2"/>
+          <w:numId w:val="2"/>
+        </w:numPr>
+        <w:tabs>
+          <w:tab w:val="left" w:pos="680"/>
+        </w:tabs>
+        <w:ind w:left="0" w:firstLine="0"/>
+      </w:pPr>
+      <w:bookmarkStart w:id="18" w:name="_TOC10"/>
+      <w:bookmarkEnd w:id="18"/>
+      <w:r>
+        <w:lastRenderedPageBreak/>
+        <w:t>Constants</w:t>
+      </w:r>
+    </w:p>
+    <w:p>
+      <w:pPr>
+        <w:pStyle w:val="TableCaption"/>
+        <w:widowControl/>
+      </w:pPr>
+      <w:bookmarkStart w:id="19" w:name="_TocTable4"/>
+      <w:bookmarkEnd w:id="19"/>
+      <w:r>
+        <w:t xml:space="preserve">Table </w:t>
+      </w:r>
+      <w:r>
+        <w:fldChar w:fldCharType="begin"/>
+      </w:r>
+      <w:r>
+        <w:instrText xml:space="preserve"> SEQ Table \* ARABIC </w:instrText>
+      </w:r>
+      <w:r>
+        <w:fldChar w:fldCharType="separate"/>
+      </w:r>
+      <w:r>
+        <w:rPr>
+          <w:noProof/>
+        </w:rPr>
+        <w:t>4</w:t>
+      </w:r>
+      <w:r>
+        <w:fldChar w:fldCharType="end"/>
+      </w:r>
+      <w:r>
+        <w:t>: Public Constants of TIU_Types_Pkg</w:t>
+      </w:r>
+    </w:p>
+    <w:tbl>
+      <w:tblPr>
+        <w:tblW w:w="0" w:type="auto"/>
+        <w:tblInd w:w="20" w:type="dxa"/>
+        <w:tblBorders>
+          <w:top w:val="single" w:sz="4" w:space="0" w:color="auto"/>
+          <w:left w:val="single" w:sz="4" w:space="0" w:color="auto"/>
+          <w:bottom w:val="single" w:sz="4" w:space="0" w:color="auto"/>
+          <w:right w:val="single" w:sz="4" w:space="0" w:color="auto"/>
+          <w:insideH w:val="single" w:sz="4" w:space="0" w:color="auto"/>
+          <w:insideV w:val="single" w:sz="4" w:space="0" w:color="auto"/>
+        </w:tblBorders>
+        <w:tblLayout w:type="fixed"/>
+        <w:tblCellMar>
+          <w:left w:w="0" w:type="dxa"/>
+          <w:right w:w="0" w:type="dxa"/>
+        </w:tblCellMar>
+        <w:tblLook w:val="0000" w:firstRow="0" w:lastRow="0" w:firstColumn="0" w:lastColumn="0" w:noHBand="0" w:noVBand="0"/>
+      </w:tblPr>
+      <w:tblGrid>
+        <w:gridCol w:w="2268"/>
+        <w:gridCol w:w="1984"/>
+        <w:gridCol w:w="1984"/>
+        <w:gridCol w:w="2835"/>
+      </w:tblGrid>
+      <w:tr>
+        <w:tblPrEx>
+          <w:tblCellMar>
+            <w:top w:w="0" w:type="dxa"/>
+            <w:bottom w:w="0" w:type="dxa"/>
+          </w:tblCellMar>
+        </w:tblPrEx>
+        <w:trPr>
+          <w:cantSplit/>
+          <w:trHeight w:val="284"/>
+          <w:tblHeader/>
+        </w:trPr>
+        <w:tc>
+          <w:tcPr>
+            <w:tcW w:w="2268" w:type="dxa"/>
+            <w:shd w:val="clear" w:color="auto" w:fill="000080"/>
+            <w:tcMar>
+              <w:top w:w="20" w:type="dxa"/>
+              <w:left w:w="20" w:type="dxa"/>
+              <w:bottom w:w="20" w:type="dxa"/>
+              <w:right w:w="20" w:type="nil"/>
+            </w:tcMar>
+            <w:vAlign w:val="center"/>
+          </w:tcPr>
+          <w:p>
+            <w:pPr>
+              <w:pStyle w:val="TableHeadingCell"/>
+              <w:widowControl/>
+            </w:pPr>
+            <w:r>
+              <w:t>Name</w:t>
+            </w:r>
+          </w:p>
+        </w:tc>
+        <w:tc>
+          <w:tcPr>
+            <w:tcW w:w="1984" w:type="dxa"/>
+            <w:shd w:val="clear" w:color="auto" w:fill="000080"/>
+            <w:tcMar>
+              <w:top w:w="20" w:type="dxa"/>
+              <w:left w:w="20" w:type="dxa"/>
+              <w:bottom w:w="20" w:type="dxa"/>
+              <w:right w:w="20" w:type="nil"/>
+            </w:tcMar>
+            <w:vAlign w:val="center"/>
+          </w:tcPr>
+          <w:p>
+            <w:pPr>
+              <w:pStyle w:val="TableHeadingCell"/>
+              <w:widowControl/>
+            </w:pPr>
+            <w:r>
+              <w:t>Type</w:t>
+            </w:r>
+          </w:p>
+        </w:tc>
+        <w:tc>
+          <w:tcPr>
+            <w:tcW w:w="1984" w:type="dxa"/>
+            <w:shd w:val="clear" w:color="auto" w:fill="000080"/>
+            <w:tcMar>
+              <w:top w:w="20" w:type="dxa"/>
+              <w:left w:w="20" w:type="dxa"/>
+              <w:bottom w:w="20" w:type="dxa"/>
+              <w:right w:w="20" w:type="nil"/>
+            </w:tcMar>
+            <w:vAlign w:val="center"/>
+          </w:tcPr>
+          <w:p>
+            <w:pPr>
+              <w:pStyle w:val="TableHeadingCell"/>
+              <w:widowControl/>
+            </w:pPr>
+            <w:r>
+              <w:t>Value</w:t>
+            </w:r>
+          </w:p>
+        </w:tc>
+        <w:tc>
+          <w:tcPr>
+            <w:tcW w:w="2835" w:type="dxa"/>
+            <w:shd w:val="clear" w:color="auto" w:fill="000080"/>
+            <w:tcMar>
+              <w:top w:w="20" w:type="dxa"/>
+              <w:left w:w="20" w:type="dxa"/>
+              <w:bottom w:w="20" w:type="dxa"/>
+              <w:right w:w="20" w:type="nil"/>
+            </w:tcMar>
+            <w:vAlign w:val="center"/>
+          </w:tcPr>
+          <w:p>
+            <w:pPr>
+              <w:pStyle w:val="TableHeadingCell"/>
+              <w:widowControl/>
+            </w:pPr>
+            <w:r>
+              <w:t>Comments and Information</w:t>
+            </w:r>
+          </w:p>
+        </w:tc>
+      </w:tr>
+      <w:tr>
+        <w:tblPrEx>
+          <w:tblCellMar>
+            <w:top w:w="0" w:type="dxa"/>
+            <w:bottom w:w="0" w:type="dxa"/>
+          </w:tblCellMar>
+        </w:tblPrEx>
+        <w:trPr>
+          <w:cantSplit/>
+          <w:trHeight w:val="284"/>
+        </w:trPr>
+        <w:tc>
+          <w:tcPr>
+            <w:tcW w:w="2268" w:type="dxa"/>
+            <w:tcMar>
+              <w:top w:w="20" w:type="dxa"/>
+              <w:left w:w="20" w:type="dxa"/>
+              <w:bottom w:w="20" w:type="dxa"/>
+              <w:right w:w="20" w:type="nil"/>
+            </w:tcMar>
+            <w:vAlign w:val="center"/>
+          </w:tcPr>
+          <w:p>
+            <w:pPr>
+              <w:pStyle w:val="TableCell"/>
+              <w:widowControl/>
+            </w:pPr>
+            <w:r>
+              <w:lastRenderedPageBreak/>
+              <w:t>emptyTIUInfo</w:t>
+            </w:r>
+          </w:p>
+        </w:tc>
+        <w:tc>
+          <w:tcPr>
+            <w:tcW w:w="1984" w:type="dxa"/>
+            <w:tcMar>
+              <w:top w:w="20" w:type="dxa"/>
+              <w:left w:w="20" w:type="dxa"/>
+              <w:bottom w:w="20" w:type="dxa"/>
+              <w:right w:w="20" w:type="nil"/>
+            </w:tcMar>
+            <w:vAlign w:val="center"/>
+          </w:tcPr>
+          <w:p>
+            <w:pPr>
+              <w:pStyle w:val="TableCell"/>
+              <w:widowControl/>
+            </w:pPr>
+            <w:r>
+              <w:t>TIU_Types_Pkg::Message_Train_Interface_to_EVC_T</w:t>
+            </w:r>
+          </w:p>
+        </w:tc>
+        <w:tc>
+          <w:tcPr>
+            <w:tcW w:w="1984" w:type="dxa"/>
+            <w:tcMar>
+              <w:top w:w="20" w:type="dxa"/>
+              <w:left w:w="20" w:type="dxa"/>
+              <w:bottom w:w="20" w:type="dxa"/>
+              <w:right w:w="20" w:type="nil"/>
+            </w:tcMar>
+            <w:vAlign w:val="center"/>
+          </w:tcPr>
+          <w:p>
+            <w:pPr>
+              <w:pStyle w:val="TableCell"/>
+              <w:widowControl/>
+            </w:pPr>
+            <w:r>
+              <w:t>{train_status : {valid : false, m_sleeping_st : signal_active, m_passiveshunting_st : passive_shunting_permitted, m_nonleading_st : M03_info_not_available, m_cab_st : bo</w:t>
+            </w:r>
+            <w:r>
+              <w:t>th_desks_are_closed, m_directioncontroller_st : direction_controller_in_neutral, m_trainintegrity_st : train_is_not_integer, m_traction_st : traction_on}, brake_status : {valid : false, m_regenerativebrake_st : is_active, m_eddycurrentbrake_st : is_active,</w:t>
+            </w:r>
+            <w:r>
+              <w:t xml:space="preserve"> m_magneticshoebrake_st : is_active, m_electropneumaticbrake_st : is_active, m_additionalbrake_st : is_active}, brake_pressure : {valid : false, pressure : 0}, train_data_entry_type : fixed_entry_type, train_data_info : {valid : false, train_data : 0}, typ</w:t>
+            </w:r>
+            <w:r>
+              <w:t xml:space="preserve">e_I_train_and_brake_inhibition : {valid : false, nothing_to_resume_profile_follow : {d_test_trackcond : {now : 0, distance : 0}, l_test_trackcond : {now : 0, distance : 0}, m_trackcond : non_stopping_area}, empty_profile_initial_state_to_be_resumed : {now </w:t>
+            </w:r>
+            <w:r>
+              <w:t>: 0, distance : 0}}}</w:t>
+            </w:r>
+          </w:p>
+        </w:tc>
+        <w:tc>
+          <w:tcPr>
+            <w:tcW w:w="2835" w:type="dxa"/>
             <w:tcMar>
               <w:top w:w="20" w:type="dxa"/>
               <w:left w:w="20" w:type="dxa"/>
@@ -6044,6 +6685,7 @@
         <w:widowControl/>
       </w:pPr>
       <w:r>
+        <w:lastRenderedPageBreak/>
         <w:t>End of document.</w:t>
       </w:r>
     </w:p>
@@ -6329,7 +6971,7 @@
               <w:bCs w:val="0"/>
               <w:noProof/>
             </w:rPr>
-            <w:t>11</w:t>
+            <w:t>14</w:t>
           </w:r>
           <w:r>
             <w:rPr>
@@ -6360,7 +7002,7 @@
   <w:abstractNum w:abstractNumId="0">
     <w:nsid w:val="FFFFFF7F"/>
     <w:multiLevelType w:val="singleLevel"/>
-    <w:tmpl w:val="46488D4E"/>
+    <w:tmpl w:val="4AA29B34"/>
     <w:lvl w:ilvl="0">
       <w:start w:val="1"/>
       <w:numFmt w:val="decimal"/>

</xml_diff>